<commit_message>
most updated/completed data cleaning
</commit_message>
<xml_diff>
--- a/data/codebook.docx
+++ b/data/codebook.docx
@@ -1,6 +1,6 @@
 
 <file path=word/document.xml><?xml version="1.0" encoding="utf-8"?>
-<w:document xmlns:wpc="http://schemas.microsoft.com/office/word/2010/wordprocessingCanvas" xmlns:mo="http://schemas.microsoft.com/office/mac/office/2008/main" xmlns:mc="http://schemas.openxmlformats.org/markup-compatibility/2006" xmlns:mv="urn:schemas-microsoft-com:mac:vml" xmlns:o="urn:schemas-microsoft-com:office:office" xmlns:r="http://schemas.openxmlformats.org/officeDocument/2006/relationships" xmlns:m="http://schemas.openxmlformats.org/officeDocument/2006/math" xmlns:v="urn:schemas-microsoft-com:vml" xmlns:wp14="http://schemas.microsoft.com/office/word/2010/wordprocessingDrawing" xmlns:wp="http://schemas.openxmlformats.org/drawingml/2006/wordprocessingDrawing" xmlns:w10="urn:schemas-microsoft-com:office:word" xmlns:w="http://schemas.openxmlformats.org/wordprocessingml/2006/main" xmlns:w14="http://schemas.microsoft.com/office/word/2010/wordml" xmlns:w15="http://schemas.microsoft.com/office/word/2012/wordml" xmlns:wpg="http://schemas.microsoft.com/office/word/2010/wordprocessingGroup" xmlns:wpi="http://schemas.microsoft.com/office/word/2010/wordprocessingInk" xmlns:wne="http://schemas.microsoft.com/office/word/2006/wordml" xmlns:wps="http://schemas.microsoft.com/office/word/2010/wordprocessingShape" mc:Ignorable="w14 w15 wp14">
+<w:document xmlns:wpc="http://schemas.microsoft.com/office/word/2010/wordprocessingCanvas" xmlns:cx="http://schemas.microsoft.com/office/drawing/2014/chartex" xmlns:cx1="http://schemas.microsoft.com/office/drawing/2015/9/8/chartex" xmlns:cx2="http://schemas.microsoft.com/office/drawing/2015/10/21/chartex" xmlns:cx3="http://schemas.microsoft.com/office/drawing/2016/5/9/chartex" xmlns:cx4="http://schemas.microsoft.com/office/drawing/2016/5/10/chartex" xmlns:cx5="http://schemas.microsoft.com/office/drawing/2016/5/11/chartex" xmlns:cx6="http://schemas.microsoft.com/office/drawing/2016/5/12/chartex" xmlns:cx7="http://schemas.microsoft.com/office/drawing/2016/5/13/chartex" xmlns:cx8="http://schemas.microsoft.com/office/drawing/2016/5/14/chartex" xmlns:mc="http://schemas.openxmlformats.org/markup-compatibility/2006" xmlns:aink="http://schemas.microsoft.com/office/drawing/2016/ink" xmlns:am3d="http://schemas.microsoft.com/office/drawing/2017/model3d" xmlns:o="urn:schemas-microsoft-com:office:office" xmlns:r="http://schemas.openxmlformats.org/officeDocument/2006/relationships" xmlns:m="http://schemas.openxmlformats.org/officeDocument/2006/math" xmlns:v="urn:schemas-microsoft-com:vml" xmlns:wp14="http://schemas.microsoft.com/office/word/2010/wordprocessingDrawing" xmlns:wp="http://schemas.openxmlformats.org/drawingml/2006/wordprocessingDrawing" xmlns:w10="urn:schemas-microsoft-com:office:word" xmlns:w="http://schemas.openxmlformats.org/wordprocessingml/2006/main" xmlns:w14="http://schemas.microsoft.com/office/word/2010/wordml" xmlns:w15="http://schemas.microsoft.com/office/word/2012/wordml" xmlns:w16cid="http://schemas.microsoft.com/office/word/2016/wordml/cid" xmlns:w16se="http://schemas.microsoft.com/office/word/2015/wordml/symex" xmlns:wpg="http://schemas.microsoft.com/office/word/2010/wordprocessingGroup" xmlns:wpi="http://schemas.microsoft.com/office/word/2010/wordprocessingInk" xmlns:wne="http://schemas.microsoft.com/office/word/2006/wordml" xmlns:wps="http://schemas.microsoft.com/office/word/2010/wordprocessingShape" mc:Ignorable="w14 w15 w16se w16cid wp14">
   <w:body>
     <w:p>
       <w:pPr>
@@ -375,8 +375,16 @@
               <w:rPr>
                 <w:rFonts w:ascii="Times New Roman" w:hAnsi="Times New Roman" w:cs="Times New Roman"/>
               </w:rPr>
-              <w:t>Football  = 4</w:t>
-            </w:r>
+              <w:t>Football =</w:t>
+            </w:r>
+            <w:r>
+              <w:rPr>
+                <w:rFonts w:ascii="Times New Roman" w:hAnsi="Times New Roman" w:cs="Times New Roman"/>
+              </w:rPr>
+              <w:t xml:space="preserve"> 4</w:t>
+            </w:r>
+            <w:bookmarkStart w:id="0" w:name="_GoBack"/>
+            <w:bookmarkEnd w:id="0"/>
           </w:p>
           <w:p>
             <w:pPr>
@@ -443,6 +451,7 @@
             <w:r>
               <w:rPr>
                 <w:rFonts w:ascii="Times New Roman" w:hAnsi="Times New Roman" w:cs="Times New Roman"/>
+                <w:highlight w:val="yellow"/>
               </w:rPr>
               <w:t>History of Concussion</w:t>
             </w:r>
@@ -494,6 +503,7 @@
             <w:r>
               <w:rPr>
                 <w:rFonts w:ascii="Times New Roman" w:hAnsi="Times New Roman" w:cs="Times New Roman"/>
+                <w:highlight w:val="yellow"/>
               </w:rPr>
               <w:t>Number of Prior Concussions</w:t>
             </w:r>
@@ -571,6 +581,7 @@
             <w:r>
               <w:rPr>
                 <w:rFonts w:ascii="Times New Roman" w:hAnsi="Times New Roman" w:cs="Times New Roman"/>
+                <w:highlight w:val="yellow"/>
               </w:rPr>
               <w:t>Learning Disability</w:t>
             </w:r>
@@ -622,6 +633,7 @@
             <w:r>
               <w:rPr>
                 <w:rFonts w:ascii="Times New Roman" w:hAnsi="Times New Roman" w:cs="Times New Roman"/>
+                <w:highlight w:val="yellow"/>
               </w:rPr>
               <w:t>Anxiety Diagnosis</w:t>
             </w:r>
@@ -675,6 +687,7 @@
               <w:rPr>
                 <w:rFonts w:ascii="Times New Roman" w:hAnsi="Times New Roman" w:cs="Times New Roman"/>
                 <w:color w:val="000000" w:themeColor="text1"/>
+                <w:highlight w:val="yellow"/>
               </w:rPr>
               <w:t xml:space="preserve">Anxiety Symptom Presence </w:t>
             </w:r>
@@ -682,6 +695,7 @@
               <w:rPr>
                 <w:rFonts w:ascii="Times New Roman" w:hAnsi="Times New Roman" w:cs="Times New Roman"/>
                 <w:color w:val="000000" w:themeColor="text1"/>
+                <w:highlight w:val="yellow"/>
               </w:rPr>
               <w:t>in Past 2 Weeks</w:t>
             </w:r>
@@ -737,6 +751,7 @@
             <w:r>
               <w:rPr>
                 <w:rFonts w:ascii="Times New Roman" w:hAnsi="Times New Roman" w:cs="Times New Roman"/>
+                <w:highlight w:val="yellow"/>
               </w:rPr>
               <w:t>Depression Diagnosis</w:t>
             </w:r>
@@ -788,17 +803,17 @@
             <w:r>
               <w:rPr>
                 <w:rFonts w:ascii="Times New Roman" w:hAnsi="Times New Roman" w:cs="Times New Roman"/>
+                <w:highlight w:val="yellow"/>
               </w:rPr>
               <w:t>Prior Depressive Episodes</w:t>
             </w:r>
             <w:r>
               <w:rPr>
                 <w:rFonts w:ascii="Times New Roman" w:hAnsi="Times New Roman" w:cs="Times New Roman"/>
+                <w:highlight w:val="yellow"/>
               </w:rPr>
               <w:t xml:space="preserve"> (Y/N)</w:t>
             </w:r>
-            <w:bookmarkStart w:id="0" w:name="_GoBack"/>
-            <w:bookmarkEnd w:id="0"/>
           </w:p>
         </w:tc>
         <w:tc>
@@ -842,29 +857,34 @@
             <w:pPr>
               <w:rPr>
                 <w:rFonts w:ascii="Times New Roman" w:hAnsi="Times New Roman" w:cs="Times New Roman"/>
-              </w:rPr>
-            </w:pPr>
-            <w:r>
-              <w:rPr>
-                <w:rFonts w:ascii="Times New Roman" w:hAnsi="Times New Roman" w:cs="Times New Roman"/>
+                <w:highlight w:val="yellow"/>
+              </w:rPr>
+            </w:pPr>
+            <w:r>
+              <w:rPr>
+                <w:rFonts w:ascii="Times New Roman" w:hAnsi="Times New Roman" w:cs="Times New Roman"/>
+                <w:highlight w:val="yellow"/>
               </w:rPr>
               <w:t>Number of</w:t>
             </w:r>
             <w:r>
               <w:rPr>
                 <w:rFonts w:ascii="Times New Roman" w:hAnsi="Times New Roman" w:cs="Times New Roman"/>
+                <w:highlight w:val="yellow"/>
               </w:rPr>
               <w:t xml:space="preserve"> Prior</w:t>
             </w:r>
             <w:r>
               <w:rPr>
                 <w:rFonts w:ascii="Times New Roman" w:hAnsi="Times New Roman" w:cs="Times New Roman"/>
+                <w:highlight w:val="yellow"/>
               </w:rPr>
               <w:t xml:space="preserve"> Depressive E</w:t>
             </w:r>
             <w:r>
               <w:rPr>
                 <w:rFonts w:ascii="Times New Roman" w:hAnsi="Times New Roman" w:cs="Times New Roman"/>
+                <w:highlight w:val="yellow"/>
               </w:rPr>
               <w:t>pisodes</w:t>
             </w:r>
@@ -957,31 +977,7 @@
               <w:rPr>
                 <w:rFonts w:ascii="Times New Roman" w:hAnsi="Times New Roman" w:cs="Times New Roman"/>
               </w:rPr>
-              <w:t>Aggregate</w:t>
-            </w:r>
-            <w:r>
-              <w:rPr>
-                <w:rFonts w:ascii="Times New Roman" w:hAnsi="Times New Roman" w:cs="Times New Roman"/>
-              </w:rPr>
-              <w:t xml:space="preserve"> Medical</w:t>
-            </w:r>
-            <w:r>
-              <w:rPr>
-                <w:rFonts w:ascii="Times New Roman" w:hAnsi="Times New Roman" w:cs="Times New Roman"/>
-              </w:rPr>
-              <w:t xml:space="preserve"> History (“</w:t>
-            </w:r>
-            <w:r>
-              <w:rPr>
-                <w:rFonts w:ascii="Times New Roman" w:hAnsi="Times New Roman" w:cs="Times New Roman"/>
-              </w:rPr>
-              <w:t>Yes</w:t>
-            </w:r>
-            <w:r>
-              <w:rPr>
-                <w:rFonts w:ascii="Times New Roman" w:hAnsi="Times New Roman" w:cs="Times New Roman"/>
-              </w:rPr>
-              <w:t xml:space="preserve">” to at least 1 of the following </w:t>
+              <w:t xml:space="preserve">Aggregate Medical History (“Yes” to at least 1 of the following </w:t>
             </w:r>
             <w:r>
               <w:rPr>
@@ -995,61 +991,7 @@
               <w:rPr>
                 <w:rFonts w:ascii="Times New Roman" w:hAnsi="Times New Roman" w:cs="Times New Roman"/>
               </w:rPr>
-              <w:t>:</w:t>
-            </w:r>
-            <w:r>
-              <w:rPr>
-                <w:rFonts w:ascii="Times New Roman" w:hAnsi="Times New Roman" w:cs="Times New Roman"/>
-              </w:rPr>
-              <w:t xml:space="preserve"> </w:t>
-            </w:r>
-            <w:r>
-              <w:rPr>
-                <w:rFonts w:ascii="Times New Roman" w:hAnsi="Times New Roman" w:cs="Times New Roman"/>
-              </w:rPr>
-              <w:t xml:space="preserve">1) </w:t>
-            </w:r>
-            <w:r>
-              <w:rPr>
-                <w:rFonts w:ascii="Times New Roman" w:hAnsi="Times New Roman" w:cs="Times New Roman"/>
-              </w:rPr>
-              <w:t xml:space="preserve">learning disability, </w:t>
-            </w:r>
-            <w:r>
-              <w:rPr>
-                <w:rFonts w:ascii="Times New Roman" w:hAnsi="Times New Roman" w:cs="Times New Roman"/>
-              </w:rPr>
-              <w:t xml:space="preserve">2) </w:t>
-            </w:r>
-            <w:r>
-              <w:rPr>
-                <w:rFonts w:ascii="Times New Roman" w:hAnsi="Times New Roman" w:cs="Times New Roman"/>
-              </w:rPr>
-              <w:t>anxiety</w:t>
-            </w:r>
-            <w:r>
-              <w:rPr>
-                <w:rFonts w:ascii="Times New Roman" w:hAnsi="Times New Roman" w:cs="Times New Roman"/>
-              </w:rPr>
-              <w:t>,</w:t>
-            </w:r>
-            <w:r>
-              <w:rPr>
-                <w:rFonts w:ascii="Times New Roman" w:hAnsi="Times New Roman" w:cs="Times New Roman"/>
-              </w:rPr>
-              <w:t xml:space="preserve"> or</w:t>
-            </w:r>
-            <w:r>
-              <w:rPr>
-                <w:rFonts w:ascii="Times New Roman" w:hAnsi="Times New Roman" w:cs="Times New Roman"/>
-              </w:rPr>
-              <w:t xml:space="preserve"> 3)</w:t>
-            </w:r>
-            <w:r>
-              <w:rPr>
-                <w:rFonts w:ascii="Times New Roman" w:hAnsi="Times New Roman" w:cs="Times New Roman"/>
-              </w:rPr>
-              <w:t xml:space="preserve"> depression </w:t>
+              <w:t xml:space="preserve">: 1) learning disability, 2) anxiety, or 3) depression </w:t>
             </w:r>
           </w:p>
         </w:tc>
@@ -1566,13 +1508,7 @@
         <w:rPr>
           <w:rFonts w:ascii="Times New Roman" w:hAnsi="Times New Roman" w:cs="Times New Roman"/>
         </w:rPr>
-        <w:t xml:space="preserve">31 &amp; 32 </w:t>
-      </w:r>
-      <w:r>
-        <w:rPr>
-          <w:rFonts w:ascii="Times New Roman" w:hAnsi="Times New Roman" w:cs="Times New Roman"/>
-        </w:rPr>
-        <w:t xml:space="preserve">– below the age of eligibility </w:t>
+        <w:t xml:space="preserve">31 &amp; 32 – below the age of eligibility </w:t>
       </w:r>
     </w:p>
     <w:p>
@@ -1603,13 +1539,21 @@
         <w:rPr>
           <w:rFonts w:ascii="Times New Roman" w:hAnsi="Times New Roman" w:cs="Times New Roman"/>
         </w:rPr>
-        <w:t xml:space="preserve">completed less than </w:t>
+        <w:t xml:space="preserve">completed less than 50% of either the PCS </w:t>
       </w:r>
+      <w:proofErr w:type="gramStart"/>
       <w:r>
         <w:rPr>
           <w:rFonts w:ascii="Times New Roman" w:hAnsi="Times New Roman" w:cs="Times New Roman"/>
         </w:rPr>
-        <w:t xml:space="preserve">50% of either the PCS and MFQ </w:t>
+        <w:t>and</w:t>
+      </w:r>
+      <w:proofErr w:type="gramEnd"/>
+      <w:r>
+        <w:rPr>
+          <w:rFonts w:ascii="Times New Roman" w:hAnsi="Times New Roman" w:cs="Times New Roman"/>
+        </w:rPr>
+        <w:t xml:space="preserve"> MFQ </w:t>
       </w:r>
     </w:p>
     <w:p>
@@ -1633,8 +1577,8 @@
 </file>
 
 <file path=word/numbering.xml><?xml version="1.0" encoding="utf-8"?>
-<w:numbering xmlns:wpc="http://schemas.microsoft.com/office/word/2010/wordprocessingCanvas" xmlns:mo="http://schemas.microsoft.com/office/mac/office/2008/main" xmlns:mc="http://schemas.openxmlformats.org/markup-compatibility/2006" xmlns:mv="urn:schemas-microsoft-com:mac:vml" xmlns:o="urn:schemas-microsoft-com:office:office" xmlns:r="http://schemas.openxmlformats.org/officeDocument/2006/relationships" xmlns:m="http://schemas.openxmlformats.org/officeDocument/2006/math" xmlns:v="urn:schemas-microsoft-com:vml" xmlns:wp14="http://schemas.microsoft.com/office/word/2010/wordprocessingDrawing" xmlns:wp="http://schemas.openxmlformats.org/drawingml/2006/wordprocessingDrawing" xmlns:w10="urn:schemas-microsoft-com:office:word" xmlns:w="http://schemas.openxmlformats.org/wordprocessingml/2006/main" xmlns:w14="http://schemas.microsoft.com/office/word/2010/wordml" xmlns:w15="http://schemas.microsoft.com/office/word/2012/wordml" xmlns:wpg="http://schemas.microsoft.com/office/word/2010/wordprocessingGroup" xmlns:wpi="http://schemas.microsoft.com/office/word/2010/wordprocessingInk" xmlns:wne="http://schemas.microsoft.com/office/word/2006/wordml" xmlns:wps="http://schemas.microsoft.com/office/word/2010/wordprocessingShape" mc:Ignorable="w14 w15 wp14">
-  <w:abstractNum w:abstractNumId="0">
+<w:numbering xmlns:wpc="http://schemas.microsoft.com/office/word/2010/wordprocessingCanvas" xmlns:cx="http://schemas.microsoft.com/office/drawing/2014/chartex" xmlns:cx1="http://schemas.microsoft.com/office/drawing/2015/9/8/chartex" xmlns:cx2="http://schemas.microsoft.com/office/drawing/2015/10/21/chartex" xmlns:cx3="http://schemas.microsoft.com/office/drawing/2016/5/9/chartex" xmlns:cx4="http://schemas.microsoft.com/office/drawing/2016/5/10/chartex" xmlns:cx5="http://schemas.microsoft.com/office/drawing/2016/5/11/chartex" xmlns:cx6="http://schemas.microsoft.com/office/drawing/2016/5/12/chartex" xmlns:cx7="http://schemas.microsoft.com/office/drawing/2016/5/13/chartex" xmlns:cx8="http://schemas.microsoft.com/office/drawing/2016/5/14/chartex" xmlns:mc="http://schemas.openxmlformats.org/markup-compatibility/2006" xmlns:aink="http://schemas.microsoft.com/office/drawing/2016/ink" xmlns:am3d="http://schemas.microsoft.com/office/drawing/2017/model3d" xmlns:o="urn:schemas-microsoft-com:office:office" xmlns:r="http://schemas.openxmlformats.org/officeDocument/2006/relationships" xmlns:m="http://schemas.openxmlformats.org/officeDocument/2006/math" xmlns:v="urn:schemas-microsoft-com:vml" xmlns:wp14="http://schemas.microsoft.com/office/word/2010/wordprocessingDrawing" xmlns:wp="http://schemas.openxmlformats.org/drawingml/2006/wordprocessingDrawing" xmlns:w10="urn:schemas-microsoft-com:office:word" xmlns:w="http://schemas.openxmlformats.org/wordprocessingml/2006/main" xmlns:w14="http://schemas.microsoft.com/office/word/2010/wordml" xmlns:w15="http://schemas.microsoft.com/office/word/2012/wordml" xmlns:w16cid="http://schemas.microsoft.com/office/word/2016/wordml/cid" xmlns:w16se="http://schemas.microsoft.com/office/word/2015/wordml/symex" xmlns:wpg="http://schemas.microsoft.com/office/word/2010/wordprocessingGroup" xmlns:wpi="http://schemas.microsoft.com/office/word/2010/wordprocessingInk" xmlns:wne="http://schemas.microsoft.com/office/word/2006/wordml" xmlns:wps="http://schemas.microsoft.com/office/word/2010/wordprocessingShape" mc:Ignorable="w14 w15 w16se w16cid wp14">
+  <w:abstractNum w:abstractNumId="0" w15:restartNumberingAfterBreak="0">
     <w:nsid w:val="2C51639E"/>
     <w:multiLevelType w:val="hybridMultilevel"/>
     <w:tmpl w:val="E6EEB894"/>
@@ -1747,7 +1691,7 @@
       </w:rPr>
     </w:lvl>
   </w:abstractNum>
-  <w:abstractNum w:abstractNumId="1">
+  <w:abstractNum w:abstractNumId="1" w15:restartNumberingAfterBreak="0">
     <w:nsid w:val="41687C24"/>
     <w:multiLevelType w:val="hybridMultilevel"/>
     <w:tmpl w:val="3EE41732"/>
@@ -1860,7 +1804,7 @@
       </w:rPr>
     </w:lvl>
   </w:abstractNum>
-  <w:abstractNum w:abstractNumId="2">
+  <w:abstractNum w:abstractNumId="2" w15:restartNumberingAfterBreak="0">
     <w:nsid w:val="771F24B9"/>
     <w:multiLevelType w:val="hybridMultilevel"/>
     <w:tmpl w:val="0F940A20"/>
@@ -1986,7 +1930,7 @@
 </file>
 
 <file path=word/styles.xml><?xml version="1.0" encoding="utf-8"?>
-<w:styles xmlns:mc="http://schemas.openxmlformats.org/markup-compatibility/2006" xmlns:r="http://schemas.openxmlformats.org/officeDocument/2006/relationships" xmlns:w="http://schemas.openxmlformats.org/wordprocessingml/2006/main" xmlns:w14="http://schemas.microsoft.com/office/word/2010/wordml" xmlns:w15="http://schemas.microsoft.com/office/word/2012/wordml" mc:Ignorable="w14 w15">
+<w:styles xmlns:mc="http://schemas.openxmlformats.org/markup-compatibility/2006" xmlns:r="http://schemas.openxmlformats.org/officeDocument/2006/relationships" xmlns:w="http://schemas.openxmlformats.org/wordprocessingml/2006/main" xmlns:w14="http://schemas.microsoft.com/office/word/2010/wordml" xmlns:w15="http://schemas.microsoft.com/office/word/2012/wordml" xmlns:w16cid="http://schemas.microsoft.com/office/word/2016/wordml/cid" xmlns:w16se="http://schemas.microsoft.com/office/word/2015/wordml/symex" mc:Ignorable="w14 w15 w16se w16cid">
   <w:docDefaults>
     <w:rPrDefault>
       <w:rPr>
@@ -1998,7 +1942,7 @@
     </w:rPrDefault>
     <w:pPrDefault/>
   </w:docDefaults>
-  <w:latentStyles w:defLockedState="0" w:defUIPriority="99" w:defSemiHidden="0" w:defUnhideWhenUsed="0" w:defQFormat="0" w:count="382">
+  <w:latentStyles w:defLockedState="0" w:defUIPriority="99" w:defSemiHidden="0" w:defUnhideWhenUsed="0" w:defQFormat="0" w:count="376">
     <w:lsdException w:name="Normal" w:uiPriority="0" w:qFormat="1"/>
     <w:lsdException w:name="heading 1" w:uiPriority="9" w:qFormat="1"/>
     <w:lsdException w:name="heading 2" w:semiHidden="1" w:uiPriority="9" w:unhideWhenUsed="1" w:qFormat="1"/>
@@ -2155,15 +2099,6 @@
     <w:lsdException w:name="Balloon Text" w:semiHidden="1" w:unhideWhenUsed="1"/>
     <w:lsdException w:name="Table Grid" w:uiPriority="59"/>
     <w:lsdException w:name="Table Theme" w:semiHidden="1" w:unhideWhenUsed="1"/>
-    <w:lsdException w:name="Note Level 1" w:semiHidden="1" w:unhideWhenUsed="1"/>
-    <w:lsdException w:name="Note Level 2" w:semiHidden="1" w:unhideWhenUsed="1"/>
-    <w:lsdException w:name="Note Level 3" w:semiHidden="1" w:unhideWhenUsed="1"/>
-    <w:lsdException w:name="Note Level 4" w:semiHidden="1" w:unhideWhenUsed="1"/>
-    <w:lsdException w:name="Note Level 5" w:semiHidden="1" w:unhideWhenUsed="1"/>
-    <w:lsdException w:name="Note Level 6" w:semiHidden="1" w:unhideWhenUsed="1"/>
-    <w:lsdException w:name="Note Level 7" w:semiHidden="1" w:unhideWhenUsed="1"/>
-    <w:lsdException w:name="Note Level 8" w:semiHidden="1" w:unhideWhenUsed="1"/>
-    <w:lsdException w:name="Note Level 9" w:semiHidden="1" w:unhideWhenUsed="1"/>
     <w:lsdException w:name="Placeholder Text" w:semiHidden="1"/>
     <w:lsdException w:name="No Spacing" w:uiPriority="1" w:qFormat="1"/>
     <w:lsdException w:name="Light Shading" w:uiPriority="60"/>
@@ -2428,7 +2363,6 @@
       <w:lang w:val="en-CA"/>
     </w:rPr>
     <w:tblPr>
-      <w:tblInd w:w="0" w:type="dxa"/>
       <w:tblBorders>
         <w:top w:val="single" w:sz="4" w:space="0" w:color="auto"/>
         <w:left w:val="single" w:sz="4" w:space="0" w:color="auto"/>
@@ -2437,12 +2371,6 @@
         <w:insideH w:val="single" w:sz="4" w:space="0" w:color="auto"/>
         <w:insideV w:val="single" w:sz="4" w:space="0" w:color="auto"/>
       </w:tblBorders>
-      <w:tblCellMar>
-        <w:top w:w="0" w:type="dxa"/>
-        <w:left w:w="108" w:type="dxa"/>
-        <w:bottom w:w="0" w:type="dxa"/>
-        <w:right w:w="108" w:type="dxa"/>
-      </w:tblCellMar>
     </w:tblPr>
   </w:style>
   <w:style w:type="paragraph" w:styleId="ListParagraph">

</xml_diff>